<commit_message>
Added section on AAnP and edited functional section
</commit_message>
<xml_diff>
--- a/figures_and_tables/Table2_taxa_function_linkage2.docx
+++ b/figures_and_tables/Table2_taxa_function_linkage2.docx
@@ -948,6 +948,143 @@
       </w:tr>
       <w:tr>
         <w:trPr>
+          <w:trHeight w:val="233"/>
+        </w:trPr>
+        <w:tc>
+          <w:tcPr>
+            <w:tcW w:w="1728" w:type="dxa"/>
+          </w:tcPr>
+          <w:p>
+            <w:pPr>
+              <w:snapToGrid w:val="0"/>
+              <w:spacing w:after="0" w:line="100" w:lineRule="atLeast"/>
+              <w:rPr>
+                <w:rFonts w:ascii="Times New Roman" w:hAnsi="Times New Roman" w:cs="Times New Roman"/>
+                <w:sz w:val="20"/>
+                <w:szCs w:val="20"/>
+              </w:rPr>
+            </w:pPr>
+            <w:proofErr w:type="spellStart"/>
+            <w:r>
+              <w:rPr>
+                <w:rFonts w:ascii="Times New Roman" w:hAnsi="Times New Roman" w:cs="Times New Roman"/>
+                <w:sz w:val="20"/>
+                <w:szCs w:val="20"/>
+              </w:rPr>
+              <w:t>Photoheterotrophy</w:t>
+            </w:r>
+            <w:proofErr w:type="spellEnd"/>
+          </w:p>
+        </w:tc>
+        <w:tc>
+          <w:tcPr>
+            <w:tcW w:w="3690" w:type="dxa"/>
+            <w:shd w:val="clear" w:color="auto" w:fill="auto"/>
+          </w:tcPr>
+          <w:p>
+            <w:pPr>
+              <w:snapToGrid w:val="0"/>
+              <w:spacing w:after="0" w:line="100" w:lineRule="atLeast"/>
+              <w:rPr>
+                <w:rFonts w:ascii="Times New Roman" w:hAnsi="Times New Roman" w:cs="Times New Roman"/>
+                <w:sz w:val="20"/>
+                <w:szCs w:val="20"/>
+              </w:rPr>
+            </w:pPr>
+            <w:r>
+              <w:rPr>
+                <w:rFonts w:ascii="Times New Roman" w:hAnsi="Times New Roman" w:cs="Times New Roman"/>
+                <w:sz w:val="20"/>
+                <w:szCs w:val="20"/>
+              </w:rPr>
+              <w:t xml:space="preserve">photosynthetic reaction </w:t>
+            </w:r>
+            <w:proofErr w:type="spellStart"/>
+            <w:r>
+              <w:rPr>
+                <w:rFonts w:ascii="Times New Roman" w:hAnsi="Times New Roman" w:cs="Times New Roman"/>
+                <w:sz w:val="20"/>
+                <w:szCs w:val="20"/>
+              </w:rPr>
+              <w:t>center</w:t>
+            </w:r>
+            <w:proofErr w:type="spellEnd"/>
+          </w:p>
+          <w:p>
+            <w:pPr>
+              <w:snapToGrid w:val="0"/>
+              <w:spacing w:after="0" w:line="100" w:lineRule="atLeast"/>
+              <w:rPr>
+                <w:rFonts w:ascii="Times New Roman" w:hAnsi="Times New Roman" w:cs="Times New Roman"/>
+                <w:sz w:val="20"/>
+                <w:szCs w:val="20"/>
+              </w:rPr>
+            </w:pPr>
+            <w:proofErr w:type="spellStart"/>
+            <w:r>
+              <w:rPr>
+                <w:rFonts w:ascii="Times New Roman" w:hAnsi="Times New Roman" w:cs="Times New Roman"/>
+                <w:sz w:val="20"/>
+                <w:szCs w:val="20"/>
+              </w:rPr>
+              <w:t>rhodopsin</w:t>
+            </w:r>
+            <w:proofErr w:type="spellEnd"/>
+          </w:p>
+        </w:tc>
+        <w:tc>
+          <w:tcPr>
+            <w:tcW w:w="2970" w:type="dxa"/>
+            <w:shd w:val="clear" w:color="auto" w:fill="auto"/>
+          </w:tcPr>
+          <w:p>
+            <w:pPr>
+              <w:snapToGrid w:val="0"/>
+              <w:spacing w:after="0" w:line="100" w:lineRule="atLeast"/>
+              <w:rPr>
+                <w:rFonts w:ascii="Times New Roman" w:hAnsi="Times New Roman"/>
+                <w:i/>
+                <w:sz w:val="20"/>
+                <w:szCs w:val="20"/>
+              </w:rPr>
+            </w:pPr>
+            <w:proofErr w:type="spellStart"/>
+            <w:r>
+              <w:rPr>
+                <w:rFonts w:ascii="Times New Roman" w:hAnsi="Times New Roman"/>
+                <w:i/>
+                <w:sz w:val="20"/>
+                <w:szCs w:val="20"/>
+              </w:rPr>
+              <w:t>Alphaproteobacteria</w:t>
+            </w:r>
+            <w:proofErr w:type="spellEnd"/>
+          </w:p>
+          <w:p>
+            <w:pPr>
+              <w:snapToGrid w:val="0"/>
+              <w:spacing w:after="0" w:line="100" w:lineRule="atLeast"/>
+              <w:rPr>
+                <w:rFonts w:ascii="Times New Roman" w:hAnsi="Times New Roman"/>
+                <w:i/>
+                <w:sz w:val="20"/>
+                <w:szCs w:val="20"/>
+              </w:rPr>
+            </w:pPr>
+            <w:r>
+              <w:rPr>
+                <w:rFonts w:ascii="Times New Roman" w:hAnsi="Times New Roman"/>
+                <w:i/>
+                <w:sz w:val="20"/>
+                <w:szCs w:val="20"/>
+              </w:rPr>
+              <w:t>Alphaproteobacteria</w:t>
+            </w:r>
+          </w:p>
+        </w:tc>
+      </w:tr>
+      <w:tr>
+        <w:trPr>
           <w:trHeight w:val="305"/>
         </w:trPr>
         <w:tc>
@@ -1676,13 +1813,49 @@
                 <w:szCs w:val="20"/>
               </w:rPr>
             </w:pPr>
-            <w:r>
-              <w:rPr>
-                <w:rFonts w:ascii="Times New Roman" w:hAnsi="Times New Roman" w:cs="Times New Roman"/>
-                <w:sz w:val="20"/>
-                <w:szCs w:val="20"/>
-              </w:rPr>
-              <w:t>DSR</w:t>
+            <w:proofErr w:type="spellStart"/>
+            <w:r>
+              <w:rPr>
+                <w:rFonts w:ascii="Times New Roman" w:hAnsi="Times New Roman" w:cs="Times New Roman"/>
+                <w:sz w:val="20"/>
+                <w:szCs w:val="20"/>
+              </w:rPr>
+              <w:t>D</w:t>
+            </w:r>
+            <w:r>
+              <w:rPr>
+                <w:rFonts w:ascii="Times New Roman" w:hAnsi="Times New Roman" w:cs="Times New Roman"/>
+                <w:sz w:val="20"/>
+                <w:szCs w:val="20"/>
+              </w:rPr>
+              <w:t>issimilatory</w:t>
+            </w:r>
+            <w:proofErr w:type="spellEnd"/>
+            <w:r>
+              <w:rPr>
+                <w:rFonts w:ascii="Times New Roman" w:hAnsi="Times New Roman" w:cs="Times New Roman"/>
+                <w:sz w:val="20"/>
+                <w:szCs w:val="20"/>
+              </w:rPr>
+              <w:t xml:space="preserve"> </w:t>
+            </w:r>
+            <w:proofErr w:type="spellStart"/>
+            <w:r>
+              <w:rPr>
+                <w:rFonts w:ascii="Times New Roman" w:hAnsi="Times New Roman" w:cs="Times New Roman"/>
+                <w:sz w:val="20"/>
+                <w:szCs w:val="20"/>
+              </w:rPr>
+              <w:t>sulfate</w:t>
+            </w:r>
+            <w:proofErr w:type="spellEnd"/>
+            <w:r>
+              <w:rPr>
+                <w:rFonts w:ascii="Times New Roman" w:hAnsi="Times New Roman" w:cs="Times New Roman"/>
+                <w:sz w:val="20"/>
+                <w:szCs w:val="20"/>
+              </w:rPr>
+              <w:t xml:space="preserve"> reduction</w:t>
             </w:r>
           </w:p>
         </w:tc>
@@ -2032,7 +2205,7 @@
                 <w:sz w:val="20"/>
                 <w:szCs w:val="20"/>
               </w:rPr>
-              <w:t>ASR</w:t>
+              <w:t>S assimilation</w:t>
             </w:r>
           </w:p>
         </w:tc>
@@ -2058,15 +2231,7 @@
                 <w:sz w:val="20"/>
                 <w:szCs w:val="20"/>
               </w:rPr>
-              <w:t>a</w:t>
-            </w:r>
-            <w:r>
-              <w:rPr>
-                <w:rFonts w:ascii="Times New Roman" w:hAnsi="Times New Roman" w:cs="Times New Roman"/>
-                <w:sz w:val="20"/>
-                <w:szCs w:val="20"/>
-              </w:rPr>
-              <w:t>denyl</w:t>
+              <w:t>adenyl</w:t>
             </w:r>
             <w:proofErr w:type="spellEnd"/>
             <w:r>
@@ -2131,15 +2296,7 @@
                 <w:sz w:val="20"/>
                 <w:szCs w:val="20"/>
               </w:rPr>
-              <w:t>s</w:t>
-            </w:r>
-            <w:r>
-              <w:rPr>
-                <w:rFonts w:ascii="Times New Roman" w:hAnsi="Times New Roman" w:cs="Times New Roman"/>
-                <w:sz w:val="20"/>
-                <w:szCs w:val="20"/>
-              </w:rPr>
-              <w:t>ulfate</w:t>
+              <w:t>sulfate</w:t>
             </w:r>
             <w:proofErr w:type="spellEnd"/>
             <w:r>
@@ -2764,6 +2921,14 @@
           <w:sz w:val="24"/>
           <w:szCs w:val="24"/>
         </w:rPr>
+        <w:t>s</w:t>
+      </w:r>
+      <w:r>
+        <w:rPr>
+          <w:rFonts w:ascii="Times New Roman" w:hAnsi="Times New Roman" w:cs="Times New Roman"/>
+          <w:sz w:val="24"/>
+          <w:szCs w:val="24"/>
+        </w:rPr>
         <w:t>. See F</w:t>
       </w:r>
       <w:r>
@@ -2772,15 +2937,7 @@
           <w:sz w:val="24"/>
           <w:szCs w:val="24"/>
         </w:rPr>
-        <w:t>igure SX</w:t>
-      </w:r>
-      <w:r>
-        <w:rPr>
-          <w:rFonts w:ascii="Times New Roman" w:hAnsi="Times New Roman" w:cs="Times New Roman"/>
-          <w:sz w:val="24"/>
-          <w:szCs w:val="24"/>
-        </w:rPr>
-        <w:t>*</w:t>
+        <w:t>igure S6</w:t>
       </w:r>
       <w:r>
         <w:rPr>
@@ -2790,34 +2947,6 @@
         </w:rPr>
         <w:t xml:space="preserve"> for frequencies of all taxonomic groups. </w:t>
       </w:r>
-      <w:proofErr w:type="gramStart"/>
-      <w:r>
-        <w:rPr>
-          <w:rFonts w:ascii="Times New Roman" w:hAnsi="Times New Roman" w:cs="Times New Roman"/>
-          <w:sz w:val="24"/>
-          <w:szCs w:val="24"/>
-        </w:rPr>
-        <w:t xml:space="preserve">KO, KEGG </w:t>
-      </w:r>
-      <w:proofErr w:type="spellStart"/>
-      <w:r>
-        <w:rPr>
-          <w:rFonts w:ascii="Times New Roman" w:hAnsi="Times New Roman" w:cs="Times New Roman"/>
-          <w:sz w:val="24"/>
-          <w:szCs w:val="24"/>
-        </w:rPr>
-        <w:t>ortholog</w:t>
-      </w:r>
-      <w:proofErr w:type="spellEnd"/>
-      <w:r>
-        <w:rPr>
-          <w:rFonts w:ascii="Times New Roman" w:hAnsi="Times New Roman" w:cs="Times New Roman"/>
-          <w:sz w:val="24"/>
-          <w:szCs w:val="24"/>
-        </w:rPr>
-        <w:t>.</w:t>
-      </w:r>
-      <w:proofErr w:type="gramEnd"/>
     </w:p>
     <w:sectPr>
       <w:pgSz w:w="12240" w:h="15840"/>

</xml_diff>